<commit_message>
Functional app (v1.0.0) with corrected documentation.
</commit_message>
<xml_diff>
--- a/documentation/Quickstart SamePic v1.0.0.docx
+++ b/documentation/Quickstart SamePic v1.0.0.docx
@@ -114,6 +114,8 @@
         </w:rPr>
         <w:t>ntroduction</w:t>
       </w:r>
+      <w:bookmarkStart w:id="0" w:name="_GoBack"/>
+      <w:bookmarkEnd w:id="0"/>
     </w:p>
     <w:p>
       <w:pPr>
@@ -437,21 +439,7 @@
         <w:rPr>
           <w:lang w:val="en-US"/>
         </w:rPr>
-        <w:t xml:space="preserve"> OS independent. However, you can ignore this if you are planning to run the installed or standalone version of </w:t>
-      </w:r>
-      <w:proofErr w:type="spellStart"/>
-      <w:r>
-        <w:rPr>
-          <w:lang w:val="en-US"/>
-        </w:rPr>
-        <w:t>SamePic</w:t>
-      </w:r>
-      <w:proofErr w:type="spellEnd"/>
-      <w:r>
-        <w:rPr>
-          <w:lang w:val="en-US"/>
-        </w:rPr>
-        <w:t xml:space="preserve"> on Windows.</w:t>
+        <w:t xml:space="preserve"> OS independent.</w:t>
       </w:r>
     </w:p>
     <w:p>
@@ -1692,16 +1680,7 @@
           <w:noProof/>
           <w:lang w:val="en-US"/>
         </w:rPr>
-        <w:t xml:space="preserve">When you want to delete pictures, you have to mark them for deletion. Various options are available </w:t>
-      </w:r>
-      <w:bookmarkStart w:id="0" w:name="_GoBack"/>
-      <w:bookmarkEnd w:id="0"/>
-      <w:r>
-        <w:rPr>
-          <w:noProof/>
-          <w:lang w:val="en-US"/>
-        </w:rPr>
-        <w:t>in the contect menu. After that, press the "Delete Marked Pictures" button</w:t>
+        <w:t>When you want to delete pictures, you have to mark them for deletion. Various options are available in the contect menu. After that, press the "Delete Marked Pictures" button</w:t>
       </w:r>
       <w:r>
         <w:rPr>
@@ -2973,6 +2952,21 @@
 </file>
 
 <file path=customXml/item1.xml><?xml version="1.0" encoding="utf-8"?>
+<p:properties xmlns:p="http://schemas.microsoft.com/office/2006/metadata/properties" xmlns:xsi="http://www.w3.org/2001/XMLSchema-instance" xmlns:pc="http://schemas.microsoft.com/office/infopath/2007/PartnerControls">
+  <documentManagement/>
+</p:properties>
+</file>
+
+<file path=customXml/item2.xml><?xml version="1.0" encoding="utf-8"?>
+<?mso-contentType ?>
+<FormTemplates xmlns="http://schemas.microsoft.com/sharepoint/v3/contenttype/forms">
+  <Display>DocumentLibraryForm</Display>
+  <Edit>DocumentLibraryForm</Edit>
+  <New>DocumentLibraryForm</New>
+</FormTemplates>
+</file>
+
+<file path=customXml/item3.xml><?xml version="1.0" encoding="utf-8"?>
 <ct:contentTypeSchema xmlns:ct="http://schemas.microsoft.com/office/2006/metadata/contentType" xmlns:ma="http://schemas.microsoft.com/office/2006/metadata/properties/metaAttributes" ct:_="" ma:_="" ma:contentTypeName="Document" ma:contentTypeID="0x0101009183529E3384B847B70B2046260D8FF3" ma:contentTypeVersion="10" ma:contentTypeDescription="Een nieuw document maken." ma:contentTypeScope="" ma:versionID="66b6862512acfa37e861df1c9a9dc1ed">
   <xsd:schema xmlns:xsd="http://www.w3.org/2001/XMLSchema" xmlns:xs="http://www.w3.org/2001/XMLSchema" xmlns:p="http://schemas.microsoft.com/office/2006/metadata/properties" xmlns:ns3="04c69486-721d-4668-a844-2bead108ec25" xmlns:ns4="2fadb200-77e6-4a20-a6d6-2842239d3077" targetNamespace="http://schemas.microsoft.com/office/2006/metadata/properties" ma:root="true" ma:fieldsID="f56c5efb6b291a34b37939794902b698" ns3:_="" ns4:_="">
     <xsd:import namespace="04c69486-721d-4668-a844-2bead108ec25"/>
@@ -3175,22 +3169,24 @@
 </ct:contentTypeSchema>
 </file>
 
-<file path=customXml/item2.xml><?xml version="1.0" encoding="utf-8"?>
-<?mso-contentType ?>
-<FormTemplates xmlns="http://schemas.microsoft.com/sharepoint/v3/contenttype/forms">
-  <Display>DocumentLibraryForm</Display>
-  <Edit>DocumentLibraryForm</Edit>
-  <New>DocumentLibraryForm</New>
-</FormTemplates>
+<file path=customXml/itemProps1.xml><?xml version="1.0" encoding="utf-8"?>
+<ds:datastoreItem xmlns:ds="http://schemas.openxmlformats.org/officeDocument/2006/customXml" ds:itemID="{FEB8AC0F-EE8F-4294-925B-1024C8B9809A}">
+  <ds:schemaRefs>
+    <ds:schemaRef ds:uri="http://schemas.microsoft.com/office/2006/metadata/properties"/>
+    <ds:schemaRef ds:uri="http://schemas.microsoft.com/office/infopath/2007/PartnerControls"/>
+  </ds:schemaRefs>
+</ds:datastoreItem>
 </file>
 
-<file path=customXml/item3.xml><?xml version="1.0" encoding="utf-8"?>
-<p:properties xmlns:p="http://schemas.microsoft.com/office/2006/metadata/properties" xmlns:xsi="http://www.w3.org/2001/XMLSchema-instance" xmlns:pc="http://schemas.microsoft.com/office/infopath/2007/PartnerControls">
-  <documentManagement/>
-</p:properties>
+<file path=customXml/itemProps2.xml><?xml version="1.0" encoding="utf-8"?>
+<ds:datastoreItem xmlns:ds="http://schemas.openxmlformats.org/officeDocument/2006/customXml" ds:itemID="{A6E6635A-97FF-4820-9CB1-0A7BA3D18F71}">
+  <ds:schemaRefs>
+    <ds:schemaRef ds:uri="http://schemas.microsoft.com/sharepoint/v3/contenttype/forms"/>
+  </ds:schemaRefs>
+</ds:datastoreItem>
 </file>
 
-<file path=customXml/itemProps1.xml><?xml version="1.0" encoding="utf-8"?>
+<file path=customXml/itemProps3.xml><?xml version="1.0" encoding="utf-8"?>
 <ds:datastoreItem xmlns:ds="http://schemas.openxmlformats.org/officeDocument/2006/customXml" ds:itemID="{CBF7D22C-C87C-44B8-A070-2ED3F8E12E02}">
   <ds:schemaRefs>
     <ds:schemaRef ds:uri="http://schemas.microsoft.com/office/2006/metadata/contentType"/>
@@ -3207,21 +3203,4 @@
     <ds:schemaRef ds:uri="http://schemas.microsoft.com/internal/obd"/>
   </ds:schemaRefs>
 </ds:datastoreItem>
-</file>
-
-<file path=customXml/itemProps2.xml><?xml version="1.0" encoding="utf-8"?>
-<ds:datastoreItem xmlns:ds="http://schemas.openxmlformats.org/officeDocument/2006/customXml" ds:itemID="{A6E6635A-97FF-4820-9CB1-0A7BA3D18F71}">
-  <ds:schemaRefs>
-    <ds:schemaRef ds:uri="http://schemas.microsoft.com/sharepoint/v3/contenttype/forms"/>
-  </ds:schemaRefs>
-</ds:datastoreItem>
-</file>
-
-<file path=customXml/itemProps3.xml><?xml version="1.0" encoding="utf-8"?>
-<ds:datastoreItem xmlns:ds="http://schemas.openxmlformats.org/officeDocument/2006/customXml" ds:itemID="{FEB8AC0F-EE8F-4294-925B-1024C8B9809A}">
-  <ds:schemaRefs>
-    <ds:schemaRef ds:uri="http://schemas.microsoft.com/office/2006/metadata/properties"/>
-    <ds:schemaRef ds:uri="http://schemas.microsoft.com/office/infopath/2007/PartnerControls"/>
-  </ds:schemaRefs>
-</ds:datastoreItem>
 </file>
</xml_diff>